<commit_message>
Changes to text procedure doc
</commit_message>
<xml_diff>
--- a/Crawford,Brett-TestProcedures.docx
+++ b/Crawford,Brett-TestProcedures.docx
@@ -6,21 +6,8 @@
       <w:r>
         <w:t>Brett Crawford</w:t>
       </w:r>
-    </w:p>
-    <w:p>
-      <w:r>
-        <w:t xml:space="preserve">Professor </w:t>
-      </w:r>
-      <w:proofErr w:type="spellStart"/>
-      <w:r>
-        <w:t>Kwatny</w:t>
-      </w:r>
-      <w:proofErr w:type="spellEnd"/>
-    </w:p>
-    <w:p>
-      <w:r>
-        <w:t>TA Liang and Casey</w:t>
-      </w:r>
+      <w:bookmarkStart w:id="0" w:name="_GoBack"/>
+      <w:bookmarkEnd w:id="0"/>
     </w:p>
     <w:p>
       <w:r>
@@ -130,16 +117,11 @@
         <w:ind w:firstLine="720"/>
       </w:pPr>
       <w:r>
+        <w:t xml:space="preserve">Once the commands, arguments, and operators are accounted for, the program forks a child process (child handler) to handle the creation of each </w:t>
+      </w:r>
+      <w:r>
         <w:lastRenderedPageBreak/>
-        <w:t xml:space="preserve">Once the commands, arguments, and operators are accounted for, the </w:t>
-      </w:r>
-      <w:proofErr w:type="gramStart"/>
-      <w:r>
-        <w:t>program</w:t>
-      </w:r>
-      <w:proofErr w:type="gramEnd"/>
-      <w:r>
-        <w:t xml:space="preserve"> forks a child process (child handler) to handle the creation of each subsequent child associated with a command. When the child handler is finished creating all of the necessary children, the child handler exits. At this point, all of the commands have been handled and the shell resumes and returns to the prompt.</w:t>
+        <w:t>subsequent child associated with a command. When the child handler is finished creating all of the necessary children, the child handler exits. At this point, all of the commands have been handled and the shell resumes and returns to the prompt.</w:t>
       </w:r>
       <w:r>
         <w:t xml:space="preserve"> To verify the children handler </w:t>
@@ -1642,27 +1624,25 @@
           <w:sz w:val="20"/>
           <w:szCs w:val="20"/>
         </w:rPr>
-        <w:t xml:space="preserve">0x00000000011cd2f0 ***
-</w:t>
-      </w:r>
-    </w:p>
-    <w:p>
-      <w:pPr>
-        <w:ind w:left="720"/>
-        <w:rPr>
-          <w:rFonts w:ascii="MS Reference Sans Serif" w:eastAsia="Arial Unicode MS" w:hAnsi="MS Reference Sans Serif" w:cs="Arial Unicode MS"/>
-          <w:sz w:val="20"/>
-          <w:szCs w:val="20"/>
-        </w:rPr>
-      </w:pPr>
-      <w:r>
-        <w:rPr>
-          <w:rFonts w:ascii="MS Reference Sans Serif" w:eastAsia="Arial Unicode MS" w:hAnsi="MS Reference Sans Serif" w:cs="Arial Unicode MS"/>
-          <w:sz w:val="20"/>
-          <w:szCs w:val="20"/>
-        </w:rPr>
-        <w:t xml:space="preserve">Aborted (core dumped)
-</w:t>
+        <w:t xml:space="preserve">0x00000000011cd2f0 *** </w:t>
+      </w:r>
+    </w:p>
+    <w:p>
+      <w:pPr>
+        <w:ind w:left="720"/>
+        <w:rPr>
+          <w:rFonts w:ascii="MS Reference Sans Serif" w:eastAsia="Arial Unicode MS" w:hAnsi="MS Reference Sans Serif" w:cs="Arial Unicode MS"/>
+          <w:sz w:val="20"/>
+          <w:szCs w:val="20"/>
+        </w:rPr>
+      </w:pPr>
+      <w:r>
+        <w:rPr>
+          <w:rFonts w:ascii="MS Reference Sans Serif" w:eastAsia="Arial Unicode MS" w:hAnsi="MS Reference Sans Serif" w:cs="Arial Unicode MS"/>
+          <w:sz w:val="20"/>
+          <w:szCs w:val="20"/>
+        </w:rPr>
+        <w:t xml:space="preserve">Aborted (core dumped) </w:t>
       </w:r>
     </w:p>
     <w:p>
@@ -1751,8 +1731,7 @@
           <w:rFonts w:ascii="MS Reference Sans Serif" w:eastAsia="Arial Unicode MS" w:hAnsi="MS Reference Sans Serif" w:cs="Arial Unicode MS"/>
           <w:sz w:val="20"/>
         </w:rPr>
-        <w:t xml:space="preserve">-&gt; echo hello there &gt; out.txt
-</w:t>
+        <w:t xml:space="preserve">-&gt; echo hello there &gt; out.txt </w:t>
       </w:r>
     </w:p>
     <w:p>
@@ -1786,8 +1765,7 @@
           <w:rFonts w:ascii="MS Reference Sans Serif" w:eastAsia="Arial Unicode MS" w:hAnsi="MS Reference Sans Serif" w:cs="Arial Unicode MS"/>
           <w:sz w:val="20"/>
         </w:rPr>
-        <w:t xml:space="preserve">-&gt; echo this seems to work &gt;&gt; out.txt
-</w:t>
+        <w:t xml:space="preserve">-&gt; echo this seems to work &gt;&gt; out.txt </w:t>
       </w:r>
     </w:p>
     <w:p>
@@ -1821,8 +1799,7 @@
           <w:rFonts w:ascii="MS Reference Sans Serif" w:eastAsia="Arial Unicode MS" w:hAnsi="MS Reference Sans Serif" w:cs="Arial Unicode MS"/>
           <w:sz w:val="20"/>
         </w:rPr>
-        <w:t xml:space="preserve">-&gt; cat out.txt
-</w:t>
+        <w:t xml:space="preserve">-&gt; cat out.txt </w:t>
       </w:r>
     </w:p>
     <w:p>
@@ -1847,8 +1824,7 @@
           <w:rFonts w:ascii="MS Reference Sans Serif" w:eastAsia="Arial Unicode MS" w:hAnsi="MS Reference Sans Serif" w:cs="Arial Unicode MS"/>
           <w:sz w:val="20"/>
         </w:rPr>
-        <w:t xml:space="preserve"> there
-</w:t>
+        <w:t xml:space="preserve"> there </w:t>
       </w:r>
     </w:p>
     <w:p>
@@ -1873,8 +1849,7 @@
           <w:rFonts w:ascii="MS Reference Sans Serif" w:eastAsia="Arial Unicode MS" w:hAnsi="MS Reference Sans Serif" w:cs="Arial Unicode MS"/>
           <w:sz w:val="20"/>
         </w:rPr>
-        <w:t xml:space="preserve"> seems to work
-</w:t>
+        <w:t xml:space="preserve"> seems to work </w:t>
       </w:r>
     </w:p>
     <w:p>
@@ -1988,8 +1963,6 @@
         </w:rPr>
         <w:t>ndling for all possible inputs</w:t>
       </w:r>
-      <w:bookmarkStart w:id="0" w:name="_GoBack"/>
-      <w:bookmarkEnd w:id="0"/>
     </w:p>
     <w:p>
       <w:pPr>

</xml_diff>